<commit_message>
updated action items from 7/5
</commit_message>
<xml_diff>
--- a/Working course outline.docx
+++ b/Working course outline.docx
@@ -515,12 +515,96 @@
       </w:r>
     </w:p>
     <w:p>
+      <w:r>
+        <w:lastRenderedPageBreak/>
+        <w:t>Action items, 7/5:</w:t>
+      </w:r>
+    </w:p>
+    <w:p/>
+    <w:p>
+      <w:r>
+        <w:t xml:space="preserve">Deadline: preliminary draft of course materials completed by 7/18, will provide a link to course attendees to access </w:t>
+      </w:r>
+      <w:proofErr w:type="gramStart"/>
+      <w:r>
+        <w:t>pdf’s</w:t>
+      </w:r>
+      <w:proofErr w:type="gramEnd"/>
+      <w:r>
+        <w:t xml:space="preserve"> for printing</w:t>
+      </w:r>
+    </w:p>
+    <w:p/>
+    <w:p>
+      <w:r>
+        <w:t>All</w:t>
+      </w:r>
+    </w:p>
+    <w:p/>
+    <w:p>
+      <w:pPr>
+        <w:pStyle w:val="ListParagraph"/>
+        <w:numPr>
+          <w:ilvl w:val="0"/>
+          <w:numId w:val="9"/>
+        </w:numPr>
+      </w:pPr>
+      <w:r>
+        <w:t>Review and modify survey for course attendees to complete prior to attending</w:t>
+      </w:r>
+    </w:p>
+    <w:p>
+      <w:pPr>
+        <w:pStyle w:val="ListParagraph"/>
+        <w:numPr>
+          <w:ilvl w:val="0"/>
+          <w:numId w:val="9"/>
+        </w:numPr>
+      </w:pPr>
+      <w:r>
+        <w:t>Plan to create two documents for every lesson – start with answers document and when final post version without answers</w:t>
+      </w:r>
+    </w:p>
+    <w:p/>
+    <w:p>
+      <w:r>
+        <w:t>Patrick</w:t>
+      </w:r>
+    </w:p>
+    <w:p>
+      <w:pPr>
+        <w:pStyle w:val="ListParagraph"/>
+        <w:numPr>
+          <w:ilvl w:val="0"/>
+          <w:numId w:val="8"/>
+        </w:numPr>
+      </w:pPr>
+      <w:r>
+        <w:t>Reach out to AACC to get attendee list</w:t>
+      </w:r>
+    </w:p>
+    <w:p>
+      <w:pPr>
+        <w:pStyle w:val="ListParagraph"/>
+        <w:numPr>
+          <w:ilvl w:val="0"/>
+          <w:numId w:val="8"/>
+        </w:numPr>
+      </w:pPr>
+      <w:r>
+        <w:t>Push exploratory data analysis changes to master for Joe to work from</w:t>
+      </w:r>
       <w:bookmarkStart w:id="0" w:name="_GoBack"/>
       <w:bookmarkEnd w:id="0"/>
     </w:p>
-    <w:p>
-      <w:r>
-        <w:t xml:space="preserve">Action, items, </w:t>
+    <w:p/>
+    <w:p/>
+    <w:p>
+      <w:r>
+        <w:t>Action</w:t>
+      </w:r>
+      <w:r>
+        <w:t xml:space="preserve"> items, </w:t>
       </w:r>
       <w:r>
         <w:t>6/21:</w:t>
@@ -809,6 +893,7 @@
         </w:numPr>
       </w:pPr>
       <w:r>
+        <w:lastRenderedPageBreak/>
         <w:t>Dan to look at existing method validation materials and share</w:t>
       </w:r>
     </w:p>
@@ -1506,6 +1591,232 @@
     <w:nsid w:val="34166312"/>
     <w:multiLevelType w:val="hybridMultilevel"/>
     <w:tmpl w:val="F432D3A2"/>
+    <w:lvl w:ilvl="0" w:tplc="04090001">
+      <w:start w:val="1"/>
+      <w:numFmt w:val="bullet"/>
+      <w:lvlText w:val=""/>
+      <w:lvlJc w:val="left"/>
+      <w:pPr>
+        <w:ind w:left="720" w:hanging="360"/>
+      </w:pPr>
+      <w:rPr>
+        <w:rFonts w:ascii="Symbol" w:hAnsi="Symbol" w:hint="default"/>
+      </w:rPr>
+    </w:lvl>
+    <w:lvl w:ilvl="1" w:tplc="04090003" w:tentative="1">
+      <w:start w:val="1"/>
+      <w:numFmt w:val="bullet"/>
+      <w:lvlText w:val="o"/>
+      <w:lvlJc w:val="left"/>
+      <w:pPr>
+        <w:ind w:left="1440" w:hanging="360"/>
+      </w:pPr>
+      <w:rPr>
+        <w:rFonts w:ascii="Courier New" w:hAnsi="Courier New" w:cs="Courier New" w:hint="default"/>
+      </w:rPr>
+    </w:lvl>
+    <w:lvl w:ilvl="2" w:tplc="04090005" w:tentative="1">
+      <w:start w:val="1"/>
+      <w:numFmt w:val="bullet"/>
+      <w:lvlText w:val=""/>
+      <w:lvlJc w:val="left"/>
+      <w:pPr>
+        <w:ind w:left="2160" w:hanging="360"/>
+      </w:pPr>
+      <w:rPr>
+        <w:rFonts w:ascii="Wingdings" w:hAnsi="Wingdings" w:hint="default"/>
+      </w:rPr>
+    </w:lvl>
+    <w:lvl w:ilvl="3" w:tplc="04090001" w:tentative="1">
+      <w:start w:val="1"/>
+      <w:numFmt w:val="bullet"/>
+      <w:lvlText w:val=""/>
+      <w:lvlJc w:val="left"/>
+      <w:pPr>
+        <w:ind w:left="2880" w:hanging="360"/>
+      </w:pPr>
+      <w:rPr>
+        <w:rFonts w:ascii="Symbol" w:hAnsi="Symbol" w:hint="default"/>
+      </w:rPr>
+    </w:lvl>
+    <w:lvl w:ilvl="4" w:tplc="04090003" w:tentative="1">
+      <w:start w:val="1"/>
+      <w:numFmt w:val="bullet"/>
+      <w:lvlText w:val="o"/>
+      <w:lvlJc w:val="left"/>
+      <w:pPr>
+        <w:ind w:left="3600" w:hanging="360"/>
+      </w:pPr>
+      <w:rPr>
+        <w:rFonts w:ascii="Courier New" w:hAnsi="Courier New" w:cs="Courier New" w:hint="default"/>
+      </w:rPr>
+    </w:lvl>
+    <w:lvl w:ilvl="5" w:tplc="04090005" w:tentative="1">
+      <w:start w:val="1"/>
+      <w:numFmt w:val="bullet"/>
+      <w:lvlText w:val=""/>
+      <w:lvlJc w:val="left"/>
+      <w:pPr>
+        <w:ind w:left="4320" w:hanging="360"/>
+      </w:pPr>
+      <w:rPr>
+        <w:rFonts w:ascii="Wingdings" w:hAnsi="Wingdings" w:hint="default"/>
+      </w:rPr>
+    </w:lvl>
+    <w:lvl w:ilvl="6" w:tplc="04090001" w:tentative="1">
+      <w:start w:val="1"/>
+      <w:numFmt w:val="bullet"/>
+      <w:lvlText w:val=""/>
+      <w:lvlJc w:val="left"/>
+      <w:pPr>
+        <w:ind w:left="5040" w:hanging="360"/>
+      </w:pPr>
+      <w:rPr>
+        <w:rFonts w:ascii="Symbol" w:hAnsi="Symbol" w:hint="default"/>
+      </w:rPr>
+    </w:lvl>
+    <w:lvl w:ilvl="7" w:tplc="04090003" w:tentative="1">
+      <w:start w:val="1"/>
+      <w:numFmt w:val="bullet"/>
+      <w:lvlText w:val="o"/>
+      <w:lvlJc w:val="left"/>
+      <w:pPr>
+        <w:ind w:left="5760" w:hanging="360"/>
+      </w:pPr>
+      <w:rPr>
+        <w:rFonts w:ascii="Courier New" w:hAnsi="Courier New" w:cs="Courier New" w:hint="default"/>
+      </w:rPr>
+    </w:lvl>
+    <w:lvl w:ilvl="8" w:tplc="04090005" w:tentative="1">
+      <w:start w:val="1"/>
+      <w:numFmt w:val="bullet"/>
+      <w:lvlText w:val=""/>
+      <w:lvlJc w:val="left"/>
+      <w:pPr>
+        <w:ind w:left="6480" w:hanging="360"/>
+      </w:pPr>
+      <w:rPr>
+        <w:rFonts w:ascii="Wingdings" w:hAnsi="Wingdings" w:hint="default"/>
+      </w:rPr>
+    </w:lvl>
+  </w:abstractNum>
+  <w:abstractNum w:abstractNumId="7" w15:restartNumberingAfterBreak="0">
+    <w:nsid w:val="359F4BBF"/>
+    <w:multiLevelType w:val="hybridMultilevel"/>
+    <w:tmpl w:val="E1BEF444"/>
+    <w:lvl w:ilvl="0" w:tplc="04090001">
+      <w:start w:val="1"/>
+      <w:numFmt w:val="bullet"/>
+      <w:lvlText w:val=""/>
+      <w:lvlJc w:val="left"/>
+      <w:pPr>
+        <w:ind w:left="720" w:hanging="360"/>
+      </w:pPr>
+      <w:rPr>
+        <w:rFonts w:ascii="Symbol" w:hAnsi="Symbol" w:hint="default"/>
+      </w:rPr>
+    </w:lvl>
+    <w:lvl w:ilvl="1" w:tplc="04090003" w:tentative="1">
+      <w:start w:val="1"/>
+      <w:numFmt w:val="bullet"/>
+      <w:lvlText w:val="o"/>
+      <w:lvlJc w:val="left"/>
+      <w:pPr>
+        <w:ind w:left="1440" w:hanging="360"/>
+      </w:pPr>
+      <w:rPr>
+        <w:rFonts w:ascii="Courier New" w:hAnsi="Courier New" w:cs="Courier New" w:hint="default"/>
+      </w:rPr>
+    </w:lvl>
+    <w:lvl w:ilvl="2" w:tplc="04090005" w:tentative="1">
+      <w:start w:val="1"/>
+      <w:numFmt w:val="bullet"/>
+      <w:lvlText w:val=""/>
+      <w:lvlJc w:val="left"/>
+      <w:pPr>
+        <w:ind w:left="2160" w:hanging="360"/>
+      </w:pPr>
+      <w:rPr>
+        <w:rFonts w:ascii="Wingdings" w:hAnsi="Wingdings" w:hint="default"/>
+      </w:rPr>
+    </w:lvl>
+    <w:lvl w:ilvl="3" w:tplc="04090001" w:tentative="1">
+      <w:start w:val="1"/>
+      <w:numFmt w:val="bullet"/>
+      <w:lvlText w:val=""/>
+      <w:lvlJc w:val="left"/>
+      <w:pPr>
+        <w:ind w:left="2880" w:hanging="360"/>
+      </w:pPr>
+      <w:rPr>
+        <w:rFonts w:ascii="Symbol" w:hAnsi="Symbol" w:hint="default"/>
+      </w:rPr>
+    </w:lvl>
+    <w:lvl w:ilvl="4" w:tplc="04090003" w:tentative="1">
+      <w:start w:val="1"/>
+      <w:numFmt w:val="bullet"/>
+      <w:lvlText w:val="o"/>
+      <w:lvlJc w:val="left"/>
+      <w:pPr>
+        <w:ind w:left="3600" w:hanging="360"/>
+      </w:pPr>
+      <w:rPr>
+        <w:rFonts w:ascii="Courier New" w:hAnsi="Courier New" w:cs="Courier New" w:hint="default"/>
+      </w:rPr>
+    </w:lvl>
+    <w:lvl w:ilvl="5" w:tplc="04090005" w:tentative="1">
+      <w:start w:val="1"/>
+      <w:numFmt w:val="bullet"/>
+      <w:lvlText w:val=""/>
+      <w:lvlJc w:val="left"/>
+      <w:pPr>
+        <w:ind w:left="4320" w:hanging="360"/>
+      </w:pPr>
+      <w:rPr>
+        <w:rFonts w:ascii="Wingdings" w:hAnsi="Wingdings" w:hint="default"/>
+      </w:rPr>
+    </w:lvl>
+    <w:lvl w:ilvl="6" w:tplc="04090001" w:tentative="1">
+      <w:start w:val="1"/>
+      <w:numFmt w:val="bullet"/>
+      <w:lvlText w:val=""/>
+      <w:lvlJc w:val="left"/>
+      <w:pPr>
+        <w:ind w:left="5040" w:hanging="360"/>
+      </w:pPr>
+      <w:rPr>
+        <w:rFonts w:ascii="Symbol" w:hAnsi="Symbol" w:hint="default"/>
+      </w:rPr>
+    </w:lvl>
+    <w:lvl w:ilvl="7" w:tplc="04090003" w:tentative="1">
+      <w:start w:val="1"/>
+      <w:numFmt w:val="bullet"/>
+      <w:lvlText w:val="o"/>
+      <w:lvlJc w:val="left"/>
+      <w:pPr>
+        <w:ind w:left="5760" w:hanging="360"/>
+      </w:pPr>
+      <w:rPr>
+        <w:rFonts w:ascii="Courier New" w:hAnsi="Courier New" w:cs="Courier New" w:hint="default"/>
+      </w:rPr>
+    </w:lvl>
+    <w:lvl w:ilvl="8" w:tplc="04090005" w:tentative="1">
+      <w:start w:val="1"/>
+      <w:numFmt w:val="bullet"/>
+      <w:lvlText w:val=""/>
+      <w:lvlJc w:val="left"/>
+      <w:pPr>
+        <w:ind w:left="6480" w:hanging="360"/>
+      </w:pPr>
+      <w:rPr>
+        <w:rFonts w:ascii="Wingdings" w:hAnsi="Wingdings" w:hint="default"/>
+      </w:rPr>
+    </w:lvl>
+  </w:abstractNum>
+  <w:abstractNum w:abstractNumId="8" w15:restartNumberingAfterBreak="0">
+    <w:nsid w:val="3BBB274D"/>
+    <w:multiLevelType w:val="hybridMultilevel"/>
+    <w:tmpl w:val="EF68EA90"/>
     <w:lvl w:ilvl="0" w:tplc="04090001">
       <w:start w:val="1"/>
       <w:numFmt w:val="bullet"/>
@@ -1635,6 +1946,12 @@
   </w:num>
   <w:num w:numId="7">
     <w:abstractNumId w:val="3"/>
+  </w:num>
+  <w:num w:numId="8">
+    <w:abstractNumId w:val="7"/>
+  </w:num>
+  <w:num w:numId="9">
+    <w:abstractNumId w:val="8"/>
   </w:num>
 </w:numbering>
 </file>

</xml_diff>

<commit_message>
updated to do's - should be captured in issues
</commit_message>
<xml_diff>
--- a/Working course outline.docx
+++ b/Working course outline.docx
@@ -29,15 +29,7 @@
         </w:numPr>
       </w:pPr>
       <w:r>
-        <w:t xml:space="preserve">Getting people set up in </w:t>
-      </w:r>
-      <w:proofErr w:type="spellStart"/>
-      <w:r>
-        <w:t>Rstudio</w:t>
-      </w:r>
-      <w:proofErr w:type="spellEnd"/>
-      <w:r>
-        <w:t xml:space="preserve"> (30 min), including downloading the course files</w:t>
+        <w:t>Getting people set up in Rstudio (30 min), including downloading the course files</w:t>
       </w:r>
     </w:p>
     <w:p>
@@ -49,15 +41,7 @@
         </w:numPr>
       </w:pPr>
       <w:r>
-        <w:t xml:space="preserve">Conceptual introduction to programming (within </w:t>
-      </w:r>
-      <w:proofErr w:type="spellStart"/>
-      <w:r>
-        <w:t>Rstudio</w:t>
-      </w:r>
-      <w:proofErr w:type="spellEnd"/>
-      <w:r>
-        <w:t>)</w:t>
+        <w:t>Conceptual introduction to programming (within Rstudio)</w:t>
       </w:r>
     </w:p>
     <w:p>
@@ -81,15 +65,7 @@
         </w:numPr>
       </w:pPr>
       <w:r>
-        <w:t xml:space="preserve">Reproducibility in data analysis – pull down sample </w:t>
-      </w:r>
-      <w:proofErr w:type="spellStart"/>
-      <w:r>
-        <w:t>Rmarkdown</w:t>
-      </w:r>
-      <w:proofErr w:type="spellEnd"/>
-      <w:r>
-        <w:t>, then modify code</w:t>
+        <w:t>Reproducibility in data analysis – pull down sample Rmarkdown, then modify code</w:t>
       </w:r>
     </w:p>
     <w:p>
@@ -133,19 +109,9 @@
           <w:numId w:val="1"/>
         </w:numPr>
       </w:pPr>
-      <w:proofErr w:type="spellStart"/>
-      <w:r>
-        <w:t>Readr</w:t>
-      </w:r>
-      <w:proofErr w:type="spellEnd"/>
-      <w:r>
-        <w:t xml:space="preserve"> – csv and </w:t>
-      </w:r>
-      <w:proofErr w:type="spellStart"/>
-      <w:r>
-        <w:t>tsv</w:t>
-      </w:r>
-      <w:proofErr w:type="spellEnd"/>
+      <w:r>
+        <w:t>Readr – csv and tsv</w:t>
+      </w:r>
     </w:p>
     <w:p>
       <w:pPr>
@@ -155,13 +121,8 @@
           <w:numId w:val="1"/>
         </w:numPr>
       </w:pPr>
-      <w:proofErr w:type="spellStart"/>
-      <w:r>
-        <w:t>Readxl</w:t>
-      </w:r>
-      <w:proofErr w:type="spellEnd"/>
-      <w:r>
-        <w:t xml:space="preserve"> – multi-tabbed spreadsheet</w:t>
+      <w:r>
+        <w:t>Readxl – multi-tabbed spreadsheet</w:t>
       </w:r>
     </w:p>
     <w:p>
@@ -173,13 +134,8 @@
         </w:numPr>
       </w:pPr>
       <w:r>
-        <w:t>Data structure – simple data frames/</w:t>
-      </w:r>
-      <w:proofErr w:type="spellStart"/>
-      <w:r>
-        <w:t>tibbles</w:t>
-      </w:r>
-      <w:proofErr w:type="spellEnd"/>
+        <w:t>Data structure – simple data frames/tibbles</w:t>
+      </w:r>
     </w:p>
     <w:p>
       <w:pPr>
@@ -365,13 +321,8 @@
           <w:numId w:val="1"/>
         </w:numPr>
       </w:pPr>
-      <w:proofErr w:type="spellStart"/>
-      <w:r>
-        <w:t>Skimr</w:t>
-      </w:r>
-      <w:proofErr w:type="spellEnd"/>
-      <w:r>
-        <w:t xml:space="preserve"> as a handy tool</w:t>
+      <w:r>
+        <w:t>Skimr as a handy tool</w:t>
       </w:r>
     </w:p>
     <w:p>
@@ -422,15 +373,7 @@
         </w:numPr>
       </w:pPr>
       <w:r>
-        <w:t>More advanced tables (</w:t>
-      </w:r>
-      <w:proofErr w:type="spellStart"/>
-      <w:r>
-        <w:t>tabyl</w:t>
-      </w:r>
-      <w:proofErr w:type="spellEnd"/>
-      <w:r>
-        <w:t xml:space="preserve"> from janitor package)</w:t>
+        <w:t>More advanced tables (tabyl from janitor package)</w:t>
       </w:r>
     </w:p>
     <w:p>
@@ -517,90 +460,232 @@
     <w:p>
       <w:r>
         <w:lastRenderedPageBreak/>
-        <w:t>Action items, 7/5:</w:t>
+        <w:t>Action items, 7/17:</w:t>
       </w:r>
     </w:p>
     <w:p/>
     <w:p>
       <w:r>
-        <w:t xml:space="preserve">Deadline: preliminary draft of course materials completed by 7/18, will provide a link to course attendees to access </w:t>
-      </w:r>
-      <w:proofErr w:type="gramStart"/>
-      <w:r>
-        <w:t>pdf’s</w:t>
-      </w:r>
-      <w:proofErr w:type="gramEnd"/>
-      <w:r>
-        <w:t xml:space="preserve"> for printing</w:t>
+        <w:t>All</w:t>
       </w:r>
     </w:p>
     <w:p/>
     <w:p>
-      <w:r>
-        <w:t>All</w:t>
-      </w:r>
-    </w:p>
-    <w:p/>
-    <w:p>
-      <w:pPr>
-        <w:pStyle w:val="ListParagraph"/>
-        <w:numPr>
-          <w:ilvl w:val="0"/>
-          <w:numId w:val="9"/>
-        </w:numPr>
-      </w:pPr>
-      <w:r>
-        <w:t>Review and modify survey for course attendees to complete prior to attending</w:t>
-      </w:r>
-    </w:p>
-    <w:p>
-      <w:pPr>
-        <w:pStyle w:val="ListParagraph"/>
-        <w:numPr>
-          <w:ilvl w:val="0"/>
-          <w:numId w:val="9"/>
-        </w:numPr>
-      </w:pPr>
-      <w:r>
-        <w:t>Plan to create two documents for every lesson – start with answers document and when final post version without answers</w:t>
-      </w:r>
-    </w:p>
-    <w:p/>
-    <w:p>
-      <w:r>
-        <w:t>Patrick</w:t>
-      </w:r>
-    </w:p>
-    <w:p>
-      <w:pPr>
-        <w:pStyle w:val="ListParagraph"/>
-        <w:numPr>
-          <w:ilvl w:val="0"/>
-          <w:numId w:val="8"/>
-        </w:numPr>
-      </w:pPr>
-      <w:r>
-        <w:t>Reach out to AACC to get attendee list</w:t>
-      </w:r>
-    </w:p>
-    <w:p>
-      <w:pPr>
-        <w:pStyle w:val="ListParagraph"/>
-        <w:numPr>
-          <w:ilvl w:val="0"/>
-          <w:numId w:val="8"/>
-        </w:numPr>
-      </w:pPr>
-      <w:r>
-        <w:t>Push exploratory data analysis changes to master for Joe to work from</w:t>
+      <w:pPr>
+        <w:pStyle w:val="ListParagraph"/>
+        <w:numPr>
+          <w:ilvl w:val="0"/>
+          <w:numId w:val="10"/>
+        </w:numPr>
+      </w:pPr>
+      <w:r>
+        <w:t>Standardize formatting throughout lessons</w:t>
+      </w:r>
+    </w:p>
+    <w:p>
+      <w:pPr>
+        <w:pStyle w:val="ListParagraph"/>
+        <w:numPr>
+          <w:ilvl w:val="1"/>
+          <w:numId w:val="10"/>
+        </w:numPr>
+      </w:pPr>
+      <w:r>
+        <w:t xml:space="preserve">Use bold </w:t>
+      </w:r>
+      <w:r>
+        <w:rPr>
+          <w:b/>
+        </w:rPr>
+        <w:t>Start exercise</w:t>
+      </w:r>
+      <w:r>
+        <w:t xml:space="preserve"> and </w:t>
+      </w:r>
+      <w:r>
+        <w:rPr>
+          <w:b/>
+        </w:rPr>
+        <w:t>End exercise</w:t>
+      </w:r>
+      <w:r>
+        <w:rPr>
+          <w:b/>
+        </w:rPr>
+        <w:t xml:space="preserve"> </w:t>
+      </w:r>
+      <w:r>
+        <w:t>to indicate exercises</w:t>
+      </w:r>
+    </w:p>
+    <w:p>
+      <w:pPr>
+        <w:pStyle w:val="ListParagraph"/>
+        <w:numPr>
+          <w:ilvl w:val="1"/>
+          <w:numId w:val="10"/>
+        </w:numPr>
+      </w:pPr>
+      <w:r>
+        <w:t>Standardize ggplot</w:t>
+      </w:r>
+      <w:r>
+        <w:t xml:space="preserve"> formatting</w:t>
+      </w:r>
+    </w:p>
+    <w:p>
+      <w:pPr>
+        <w:pStyle w:val="ListParagraph"/>
+        <w:numPr>
+          <w:ilvl w:val="1"/>
+          <w:numId w:val="10"/>
+        </w:numPr>
+      </w:pPr>
+      <w:r>
+        <w:t>Setting up environment – code chunks</w:t>
+      </w:r>
+    </w:p>
+    <w:p>
+      <w:pPr>
+        <w:pStyle w:val="ListParagraph"/>
+        <w:numPr>
+          <w:ilvl w:val="0"/>
+          <w:numId w:val="10"/>
+        </w:numPr>
+      </w:pPr>
+      <w:r>
+        <w:t>Reorder lessons – 01, 02a, 03a, 02b, 02c, 03b</w:t>
+      </w:r>
+    </w:p>
+    <w:p>
+      <w:pPr>
+        <w:pStyle w:val="ListParagraph"/>
+        <w:numPr>
+          <w:ilvl w:val="0"/>
+          <w:numId w:val="10"/>
+        </w:numPr>
+      </w:pPr>
+      <w:r>
+        <w:t>Push up to master</w:t>
       </w:r>
       <w:bookmarkStart w:id="0" w:name="_GoBack"/>
       <w:bookmarkEnd w:id="0"/>
     </w:p>
     <w:p/>
+    <w:p>
+      <w:r>
+        <w:t>Patrick</w:t>
+      </w:r>
+    </w:p>
+    <w:p>
+      <w:pPr>
+        <w:pStyle w:val="ListParagraph"/>
+        <w:numPr>
+          <w:ilvl w:val="0"/>
+          <w:numId w:val="11"/>
+        </w:numPr>
+      </w:pPr>
+      <w:r>
+        <w:t>Find other contact at AACC to communicate to course attendees</w:t>
+      </w:r>
+    </w:p>
+    <w:p>
+      <w:pPr>
+        <w:pStyle w:val="ListParagraph"/>
+        <w:numPr>
+          <w:ilvl w:val="0"/>
+          <w:numId w:val="11"/>
+        </w:numPr>
+      </w:pPr>
+      <w:r>
+        <w:t>Update readme to upload to presentation</w:t>
+      </w:r>
+    </w:p>
     <w:p/>
     <w:p>
       <w:r>
+        <w:t>Action items, 7/5:</w:t>
+      </w:r>
+    </w:p>
+    <w:p/>
+    <w:p>
+      <w:r>
+        <w:t xml:space="preserve">Deadline: preliminary draft of course materials completed by 7/18, will provide a link to course attendees to access </w:t>
+      </w:r>
+      <w:proofErr w:type="gramStart"/>
+      <w:r>
+        <w:t>pdf’s</w:t>
+      </w:r>
+      <w:proofErr w:type="gramEnd"/>
+      <w:r>
+        <w:t xml:space="preserve"> for printing</w:t>
+      </w:r>
+    </w:p>
+    <w:p/>
+    <w:p>
+      <w:r>
+        <w:t>All</w:t>
+      </w:r>
+    </w:p>
+    <w:p/>
+    <w:p>
+      <w:pPr>
+        <w:pStyle w:val="ListParagraph"/>
+        <w:numPr>
+          <w:ilvl w:val="0"/>
+          <w:numId w:val="9"/>
+        </w:numPr>
+      </w:pPr>
+      <w:r>
+        <w:t>Review and modify survey for course attendees to complete prior to attending</w:t>
+      </w:r>
+    </w:p>
+    <w:p>
+      <w:pPr>
+        <w:pStyle w:val="ListParagraph"/>
+        <w:numPr>
+          <w:ilvl w:val="0"/>
+          <w:numId w:val="9"/>
+        </w:numPr>
+      </w:pPr>
+      <w:r>
+        <w:t>Plan to create two documents for every lesson – start with answers document and when final post version without answers</w:t>
+      </w:r>
+    </w:p>
+    <w:p/>
+    <w:p>
+      <w:r>
+        <w:t>Patrick</w:t>
+      </w:r>
+    </w:p>
+    <w:p>
+      <w:pPr>
+        <w:pStyle w:val="ListParagraph"/>
+        <w:numPr>
+          <w:ilvl w:val="0"/>
+          <w:numId w:val="8"/>
+        </w:numPr>
+      </w:pPr>
+      <w:r>
+        <w:t>Reach out to AACC to get attendee list</w:t>
+      </w:r>
+    </w:p>
+    <w:p>
+      <w:pPr>
+        <w:pStyle w:val="ListParagraph"/>
+        <w:numPr>
+          <w:ilvl w:val="0"/>
+          <w:numId w:val="8"/>
+        </w:numPr>
+      </w:pPr>
+      <w:r>
+        <w:t>Push exploratory data analysis changes to master for Joe to work from</w:t>
+      </w:r>
+    </w:p>
+    <w:p/>
+    <w:p/>
+    <w:p>
+      <w:r>
         <w:t>Action</w:t>
       </w:r>
       <w:r>
@@ -712,15 +797,7 @@
         </w:numPr>
       </w:pPr>
       <w:r>
-        <w:t>Add package installs within lessons (for non-</w:t>
-      </w:r>
-      <w:proofErr w:type="spellStart"/>
-      <w:r>
-        <w:t>tidyverse</w:t>
-      </w:r>
-      <w:proofErr w:type="spellEnd"/>
-      <w:r>
-        <w:t xml:space="preserve"> packages)</w:t>
+        <w:t>Add package installs within lessons (for non-tidyverse packages)</w:t>
       </w:r>
     </w:p>
     <w:p/>
@@ -738,6 +815,7 @@
         </w:numPr>
       </w:pPr>
       <w:r>
+        <w:lastRenderedPageBreak/>
         <w:t>Joe to add R Markdown document creation to intro</w:t>
       </w:r>
     </w:p>
@@ -852,15 +930,7 @@
         </w:numPr>
       </w:pPr>
       <w:r>
-        <w:t xml:space="preserve">Patrick to set up </w:t>
-      </w:r>
-      <w:proofErr w:type="spellStart"/>
-      <w:r>
-        <w:t>Github</w:t>
-      </w:r>
-      <w:proofErr w:type="spellEnd"/>
-      <w:r>
-        <w:t xml:space="preserve"> site for course</w:t>
+        <w:t>Patrick to set up Github site for course</w:t>
       </w:r>
     </w:p>
     <w:p>
@@ -893,7 +963,6 @@
         </w:numPr>
       </w:pPr>
       <w:r>
-        <w:lastRenderedPageBreak/>
         <w:t>Dan to look at existing method validation materials and share</w:t>
       </w:r>
     </w:p>
@@ -1047,6 +1116,119 @@
     </w:lvl>
   </w:abstractNum>
   <w:abstractNum w:abstractNumId="1" w15:restartNumberingAfterBreak="0">
+    <w:nsid w:val="0E21490B"/>
+    <w:multiLevelType w:val="hybridMultilevel"/>
+    <w:tmpl w:val="F6EEB1B6"/>
+    <w:lvl w:ilvl="0" w:tplc="04090001">
+      <w:start w:val="1"/>
+      <w:numFmt w:val="bullet"/>
+      <w:lvlText w:val=""/>
+      <w:lvlJc w:val="left"/>
+      <w:pPr>
+        <w:ind w:left="720" w:hanging="360"/>
+      </w:pPr>
+      <w:rPr>
+        <w:rFonts w:ascii="Symbol" w:hAnsi="Symbol" w:hint="default"/>
+      </w:rPr>
+    </w:lvl>
+    <w:lvl w:ilvl="1" w:tplc="04090003">
+      <w:start w:val="1"/>
+      <w:numFmt w:val="bullet"/>
+      <w:lvlText w:val="o"/>
+      <w:lvlJc w:val="left"/>
+      <w:pPr>
+        <w:ind w:left="1440" w:hanging="360"/>
+      </w:pPr>
+      <w:rPr>
+        <w:rFonts w:ascii="Courier New" w:hAnsi="Courier New" w:cs="Courier New" w:hint="default"/>
+      </w:rPr>
+    </w:lvl>
+    <w:lvl w:ilvl="2" w:tplc="04090005" w:tentative="1">
+      <w:start w:val="1"/>
+      <w:numFmt w:val="bullet"/>
+      <w:lvlText w:val=""/>
+      <w:lvlJc w:val="left"/>
+      <w:pPr>
+        <w:ind w:left="2160" w:hanging="360"/>
+      </w:pPr>
+      <w:rPr>
+        <w:rFonts w:ascii="Wingdings" w:hAnsi="Wingdings" w:hint="default"/>
+      </w:rPr>
+    </w:lvl>
+    <w:lvl w:ilvl="3" w:tplc="04090001" w:tentative="1">
+      <w:start w:val="1"/>
+      <w:numFmt w:val="bullet"/>
+      <w:lvlText w:val=""/>
+      <w:lvlJc w:val="left"/>
+      <w:pPr>
+        <w:ind w:left="2880" w:hanging="360"/>
+      </w:pPr>
+      <w:rPr>
+        <w:rFonts w:ascii="Symbol" w:hAnsi="Symbol" w:hint="default"/>
+      </w:rPr>
+    </w:lvl>
+    <w:lvl w:ilvl="4" w:tplc="04090003" w:tentative="1">
+      <w:start w:val="1"/>
+      <w:numFmt w:val="bullet"/>
+      <w:lvlText w:val="o"/>
+      <w:lvlJc w:val="left"/>
+      <w:pPr>
+        <w:ind w:left="3600" w:hanging="360"/>
+      </w:pPr>
+      <w:rPr>
+        <w:rFonts w:ascii="Courier New" w:hAnsi="Courier New" w:cs="Courier New" w:hint="default"/>
+      </w:rPr>
+    </w:lvl>
+    <w:lvl w:ilvl="5" w:tplc="04090005" w:tentative="1">
+      <w:start w:val="1"/>
+      <w:numFmt w:val="bullet"/>
+      <w:lvlText w:val=""/>
+      <w:lvlJc w:val="left"/>
+      <w:pPr>
+        <w:ind w:left="4320" w:hanging="360"/>
+      </w:pPr>
+      <w:rPr>
+        <w:rFonts w:ascii="Wingdings" w:hAnsi="Wingdings" w:hint="default"/>
+      </w:rPr>
+    </w:lvl>
+    <w:lvl w:ilvl="6" w:tplc="04090001" w:tentative="1">
+      <w:start w:val="1"/>
+      <w:numFmt w:val="bullet"/>
+      <w:lvlText w:val=""/>
+      <w:lvlJc w:val="left"/>
+      <w:pPr>
+        <w:ind w:left="5040" w:hanging="360"/>
+      </w:pPr>
+      <w:rPr>
+        <w:rFonts w:ascii="Symbol" w:hAnsi="Symbol" w:hint="default"/>
+      </w:rPr>
+    </w:lvl>
+    <w:lvl w:ilvl="7" w:tplc="04090003" w:tentative="1">
+      <w:start w:val="1"/>
+      <w:numFmt w:val="bullet"/>
+      <w:lvlText w:val="o"/>
+      <w:lvlJc w:val="left"/>
+      <w:pPr>
+        <w:ind w:left="5760" w:hanging="360"/>
+      </w:pPr>
+      <w:rPr>
+        <w:rFonts w:ascii="Courier New" w:hAnsi="Courier New" w:cs="Courier New" w:hint="default"/>
+      </w:rPr>
+    </w:lvl>
+    <w:lvl w:ilvl="8" w:tplc="04090005" w:tentative="1">
+      <w:start w:val="1"/>
+      <w:numFmt w:val="bullet"/>
+      <w:lvlText w:val=""/>
+      <w:lvlJc w:val="left"/>
+      <w:pPr>
+        <w:ind w:left="6480" w:hanging="360"/>
+      </w:pPr>
+      <w:rPr>
+        <w:rFonts w:ascii="Wingdings" w:hAnsi="Wingdings" w:hint="default"/>
+      </w:rPr>
+    </w:lvl>
+  </w:abstractNum>
+  <w:abstractNum w:abstractNumId="2" w15:restartNumberingAfterBreak="0">
     <w:nsid w:val="158C49A7"/>
     <w:multiLevelType w:val="hybridMultilevel"/>
     <w:tmpl w:val="650A9A22"/>
@@ -1135,7 +1317,7 @@
       </w:pPr>
     </w:lvl>
   </w:abstractNum>
-  <w:abstractNum w:abstractNumId="2" w15:restartNumberingAfterBreak="0">
+  <w:abstractNum w:abstractNumId="3" w15:restartNumberingAfterBreak="0">
     <w:nsid w:val="1D22631D"/>
     <w:multiLevelType w:val="hybridMultilevel"/>
     <w:tmpl w:val="D1C044AE"/>
@@ -1248,7 +1430,7 @@
       </w:rPr>
     </w:lvl>
   </w:abstractNum>
-  <w:abstractNum w:abstractNumId="3" w15:restartNumberingAfterBreak="0">
+  <w:abstractNum w:abstractNumId="4" w15:restartNumberingAfterBreak="0">
     <w:nsid w:val="1DD64F97"/>
     <w:multiLevelType w:val="hybridMultilevel"/>
     <w:tmpl w:val="2BC6D82C"/>
@@ -1361,7 +1543,7 @@
       </w:rPr>
     </w:lvl>
   </w:abstractNum>
-  <w:abstractNum w:abstractNumId="4" w15:restartNumberingAfterBreak="0">
+  <w:abstractNum w:abstractNumId="5" w15:restartNumberingAfterBreak="0">
     <w:nsid w:val="2CBE2650"/>
     <w:multiLevelType w:val="hybridMultilevel"/>
     <w:tmpl w:val="F37EB630"/>
@@ -1474,7 +1656,7 @@
       </w:rPr>
     </w:lvl>
   </w:abstractNum>
-  <w:abstractNum w:abstractNumId="5" w15:restartNumberingAfterBreak="0">
+  <w:abstractNum w:abstractNumId="6" w15:restartNumberingAfterBreak="0">
     <w:nsid w:val="32DD0B6B"/>
     <w:multiLevelType w:val="hybridMultilevel"/>
     <w:tmpl w:val="8954F3F2"/>
@@ -1587,7 +1769,7 @@
       </w:rPr>
     </w:lvl>
   </w:abstractNum>
-  <w:abstractNum w:abstractNumId="6" w15:restartNumberingAfterBreak="0">
+  <w:abstractNum w:abstractNumId="7" w15:restartNumberingAfterBreak="0">
     <w:nsid w:val="34166312"/>
     <w:multiLevelType w:val="hybridMultilevel"/>
     <w:tmpl w:val="F432D3A2"/>
@@ -1700,7 +1882,7 @@
       </w:rPr>
     </w:lvl>
   </w:abstractNum>
-  <w:abstractNum w:abstractNumId="7" w15:restartNumberingAfterBreak="0">
+  <w:abstractNum w:abstractNumId="8" w15:restartNumberingAfterBreak="0">
     <w:nsid w:val="359F4BBF"/>
     <w:multiLevelType w:val="hybridMultilevel"/>
     <w:tmpl w:val="E1BEF444"/>
@@ -1813,7 +1995,7 @@
       </w:rPr>
     </w:lvl>
   </w:abstractNum>
-  <w:abstractNum w:abstractNumId="8" w15:restartNumberingAfterBreak="0">
+  <w:abstractNum w:abstractNumId="9" w15:restartNumberingAfterBreak="0">
     <w:nsid w:val="3BBB274D"/>
     <w:multiLevelType w:val="hybridMultilevel"/>
     <w:tmpl w:val="EF68EA90"/>
@@ -1926,32 +2108,151 @@
       </w:rPr>
     </w:lvl>
   </w:abstractNum>
+  <w:abstractNum w:abstractNumId="10" w15:restartNumberingAfterBreak="0">
+    <w:nsid w:val="791C0C46"/>
+    <w:multiLevelType w:val="hybridMultilevel"/>
+    <w:tmpl w:val="FEEEB0AC"/>
+    <w:lvl w:ilvl="0" w:tplc="04090001">
+      <w:start w:val="1"/>
+      <w:numFmt w:val="bullet"/>
+      <w:lvlText w:val=""/>
+      <w:lvlJc w:val="left"/>
+      <w:pPr>
+        <w:ind w:left="720" w:hanging="360"/>
+      </w:pPr>
+      <w:rPr>
+        <w:rFonts w:ascii="Symbol" w:hAnsi="Symbol" w:hint="default"/>
+      </w:rPr>
+    </w:lvl>
+    <w:lvl w:ilvl="1" w:tplc="04090003" w:tentative="1">
+      <w:start w:val="1"/>
+      <w:numFmt w:val="bullet"/>
+      <w:lvlText w:val="o"/>
+      <w:lvlJc w:val="left"/>
+      <w:pPr>
+        <w:ind w:left="1440" w:hanging="360"/>
+      </w:pPr>
+      <w:rPr>
+        <w:rFonts w:ascii="Courier New" w:hAnsi="Courier New" w:cs="Courier New" w:hint="default"/>
+      </w:rPr>
+    </w:lvl>
+    <w:lvl w:ilvl="2" w:tplc="04090005" w:tentative="1">
+      <w:start w:val="1"/>
+      <w:numFmt w:val="bullet"/>
+      <w:lvlText w:val=""/>
+      <w:lvlJc w:val="left"/>
+      <w:pPr>
+        <w:ind w:left="2160" w:hanging="360"/>
+      </w:pPr>
+      <w:rPr>
+        <w:rFonts w:ascii="Wingdings" w:hAnsi="Wingdings" w:hint="default"/>
+      </w:rPr>
+    </w:lvl>
+    <w:lvl w:ilvl="3" w:tplc="04090001" w:tentative="1">
+      <w:start w:val="1"/>
+      <w:numFmt w:val="bullet"/>
+      <w:lvlText w:val=""/>
+      <w:lvlJc w:val="left"/>
+      <w:pPr>
+        <w:ind w:left="2880" w:hanging="360"/>
+      </w:pPr>
+      <w:rPr>
+        <w:rFonts w:ascii="Symbol" w:hAnsi="Symbol" w:hint="default"/>
+      </w:rPr>
+    </w:lvl>
+    <w:lvl w:ilvl="4" w:tplc="04090003" w:tentative="1">
+      <w:start w:val="1"/>
+      <w:numFmt w:val="bullet"/>
+      <w:lvlText w:val="o"/>
+      <w:lvlJc w:val="left"/>
+      <w:pPr>
+        <w:ind w:left="3600" w:hanging="360"/>
+      </w:pPr>
+      <w:rPr>
+        <w:rFonts w:ascii="Courier New" w:hAnsi="Courier New" w:cs="Courier New" w:hint="default"/>
+      </w:rPr>
+    </w:lvl>
+    <w:lvl w:ilvl="5" w:tplc="04090005" w:tentative="1">
+      <w:start w:val="1"/>
+      <w:numFmt w:val="bullet"/>
+      <w:lvlText w:val=""/>
+      <w:lvlJc w:val="left"/>
+      <w:pPr>
+        <w:ind w:left="4320" w:hanging="360"/>
+      </w:pPr>
+      <w:rPr>
+        <w:rFonts w:ascii="Wingdings" w:hAnsi="Wingdings" w:hint="default"/>
+      </w:rPr>
+    </w:lvl>
+    <w:lvl w:ilvl="6" w:tplc="04090001" w:tentative="1">
+      <w:start w:val="1"/>
+      <w:numFmt w:val="bullet"/>
+      <w:lvlText w:val=""/>
+      <w:lvlJc w:val="left"/>
+      <w:pPr>
+        <w:ind w:left="5040" w:hanging="360"/>
+      </w:pPr>
+      <w:rPr>
+        <w:rFonts w:ascii="Symbol" w:hAnsi="Symbol" w:hint="default"/>
+      </w:rPr>
+    </w:lvl>
+    <w:lvl w:ilvl="7" w:tplc="04090003" w:tentative="1">
+      <w:start w:val="1"/>
+      <w:numFmt w:val="bullet"/>
+      <w:lvlText w:val="o"/>
+      <w:lvlJc w:val="left"/>
+      <w:pPr>
+        <w:ind w:left="5760" w:hanging="360"/>
+      </w:pPr>
+      <w:rPr>
+        <w:rFonts w:ascii="Courier New" w:hAnsi="Courier New" w:cs="Courier New" w:hint="default"/>
+      </w:rPr>
+    </w:lvl>
+    <w:lvl w:ilvl="8" w:tplc="04090005" w:tentative="1">
+      <w:start w:val="1"/>
+      <w:numFmt w:val="bullet"/>
+      <w:lvlText w:val=""/>
+      <w:lvlJc w:val="left"/>
+      <w:pPr>
+        <w:ind w:left="6480" w:hanging="360"/>
+      </w:pPr>
+      <w:rPr>
+        <w:rFonts w:ascii="Wingdings" w:hAnsi="Wingdings" w:hint="default"/>
+      </w:rPr>
+    </w:lvl>
+  </w:abstractNum>
   <w:num w:numId="1">
-    <w:abstractNumId w:val="1"/>
+    <w:abstractNumId w:val="2"/>
   </w:num>
   <w:num w:numId="2">
+    <w:abstractNumId w:val="7"/>
+  </w:num>
+  <w:num w:numId="3">
     <w:abstractNumId w:val="6"/>
   </w:num>
-  <w:num w:numId="3">
+  <w:num w:numId="4">
     <w:abstractNumId w:val="5"/>
-  </w:num>
-  <w:num w:numId="4">
-    <w:abstractNumId w:val="4"/>
   </w:num>
   <w:num w:numId="5">
     <w:abstractNumId w:val="0"/>
   </w:num>
   <w:num w:numId="6">
-    <w:abstractNumId w:val="2"/>
+    <w:abstractNumId w:val="3"/>
   </w:num>
   <w:num w:numId="7">
-    <w:abstractNumId w:val="3"/>
+    <w:abstractNumId w:val="4"/>
   </w:num>
   <w:num w:numId="8">
-    <w:abstractNumId w:val="7"/>
+    <w:abstractNumId w:val="8"/>
   </w:num>
   <w:num w:numId="9">
-    <w:abstractNumId w:val="8"/>
+    <w:abstractNumId w:val="9"/>
+  </w:num>
+  <w:num w:numId="10">
+    <w:abstractNumId w:val="1"/>
+  </w:num>
+  <w:num w:numId="11">
+    <w:abstractNumId w:val="10"/>
   </w:num>
 </w:numbering>
 </file>

</xml_diff>